<commit_message>
Update Especificación de requisitos de software Clon de Netflix.docx
</commit_message>
<xml_diff>
--- a/Documentacion/Especificación de requisitos de software Clon de Netflix.docx
+++ b/Documentacion/Especificación de requisitos de software Clon de Netflix.docx
@@ -192,11 +192,6 @@
     <w:p>
       <w:pPr>
         <w:spacing w:before="100" w:beforeAutospacing="1" w:after="100" w:afterAutospacing="1" w:line="240" w:lineRule="auto"/>
-        <w:rPr>
-          <w:rFonts w:ascii="Times New Roman" w:eastAsia="Times New Roman" w:hAnsi="Times New Roman"/>
-          <w:szCs w:val="24"/>
-          <w:lang w:val="es-MX" w:eastAsia="es-MX"/>
-        </w:rPr>
       </w:pPr>
       <w:r>
         <w:rPr>
@@ -236,7 +231,36 @@
     </w:p>
     <w:p>
       <w:pPr>
-        <w:spacing w:before="0" w:after="0" w:line="240" w:lineRule="auto"/>
+        <w:spacing w:before="100" w:beforeAutospacing="1" w:after="100" w:afterAutospacing="1" w:line="240" w:lineRule="auto"/>
+        <w:rPr>
+          <w:rFonts w:ascii="Times New Roman" w:eastAsia="Times New Roman" w:hAnsi="Times New Roman"/>
+          <w:szCs w:val="24"/>
+          <w:lang w:val="es-MX" w:eastAsia="es-MX"/>
+        </w:rPr>
+      </w:pPr>
+      <w:r>
+        <w:rPr>
+          <w:rFonts w:ascii="Times New Roman" w:eastAsia="Times New Roman" w:hAnsi="Times New Roman"/>
+          <w:szCs w:val="24"/>
+          <w:lang w:val="es-MX" w:eastAsia="es-MX"/>
+        </w:rPr>
+        <w:t xml:space="preserve">Enlace de Proyecto en GitHub </w:t>
+      </w:r>
+      <w:hyperlink r:id="rId6" w:history="1">
+        <w:r>
+          <w:rPr>
+            <w:rStyle w:val="Hipervnculo"/>
+            <w:rFonts w:ascii="Times New Roman" w:eastAsia="Times New Roman" w:hAnsi="Times New Roman"/>
+            <w:szCs w:val="24"/>
+            <w:lang w:val="es-MX" w:eastAsia="es-MX"/>
+          </w:rPr>
+          <w:t>https://github.com/JuanPavi25/Proyecto_FInal.git</w:t>
+        </w:r>
+      </w:hyperlink>
+    </w:p>
+    <w:p>
+      <w:pPr>
+        <w:spacing w:before="100" w:beforeAutospacing="1" w:after="100" w:afterAutospacing="1" w:line="240" w:lineRule="auto"/>
         <w:rPr>
           <w:rFonts w:ascii="Times New Roman" w:eastAsia="Times New Roman" w:hAnsi="Times New Roman"/>
           <w:szCs w:val="24"/>
@@ -1174,25 +1198,7 @@
           <w:szCs w:val="24"/>
           <w:lang w:val="es-MX" w:eastAsia="es-MX"/>
         </w:rPr>
-        <w:t xml:space="preserve">Este documento describe los requisitos funcionales y no funcionales del proyecto "Clon de Netflix", una aplicación web que simula la experiencia de usuario de la plataforma de </w:t>
-      </w:r>
-      <w:proofErr w:type="spellStart"/>
-      <w:r>
-        <w:rPr>
-          <w:rFonts w:ascii="Times New Roman" w:eastAsia="Times New Roman" w:hAnsi="Times New Roman"/>
-          <w:szCs w:val="24"/>
-          <w:lang w:val="es-MX" w:eastAsia="es-MX"/>
-        </w:rPr>
-        <w:t>streaming</w:t>
-      </w:r>
-      <w:proofErr w:type="spellEnd"/>
-      <w:r>
-        <w:rPr>
-          <w:rFonts w:ascii="Times New Roman" w:eastAsia="Times New Roman" w:hAnsi="Times New Roman"/>
-          <w:szCs w:val="24"/>
-          <w:lang w:val="es-MX" w:eastAsia="es-MX"/>
-        </w:rPr>
-        <w:t xml:space="preserve"> Netflix.</w:t>
+        <w:t>Este documento describe los requisitos funcionales y no funcionales del proyecto "Clon de Netflix", una aplicación web que simula la experiencia de usuario de la plataforma de streaming Netflix.</w:t>
       </w:r>
     </w:p>
     <w:p>
@@ -1268,6 +1274,7 @@
           <w:szCs w:val="27"/>
           <w:lang w:val="es-MX" w:eastAsia="es-MX"/>
         </w:rPr>
+        <w:lastRenderedPageBreak/>
         <w:t>1.2 Valor del producto</w:t>
       </w:r>
     </w:p>
@@ -1286,44 +1293,7 @@
           <w:szCs w:val="24"/>
           <w:lang w:val="es-MX" w:eastAsia="es-MX"/>
         </w:rPr>
-        <w:lastRenderedPageBreak/>
-        <w:t xml:space="preserve">El proyecto servirá como base educativa para aprender desarrollo </w:t>
-      </w:r>
-      <w:proofErr w:type="spellStart"/>
-      <w:r>
-        <w:rPr>
-          <w:rFonts w:ascii="Times New Roman" w:eastAsia="Times New Roman" w:hAnsi="Times New Roman"/>
-          <w:szCs w:val="24"/>
-          <w:lang w:val="es-MX" w:eastAsia="es-MX"/>
-        </w:rPr>
-        <w:t>frontend</w:t>
-      </w:r>
-      <w:proofErr w:type="spellEnd"/>
-      <w:r>
-        <w:rPr>
-          <w:rFonts w:ascii="Times New Roman" w:eastAsia="Times New Roman" w:hAnsi="Times New Roman"/>
-          <w:szCs w:val="24"/>
-          <w:lang w:val="es-MX" w:eastAsia="es-MX"/>
-        </w:rPr>
-        <w:t xml:space="preserve"> con HTML, CSS, Bootstrap y </w:t>
-      </w:r>
-      <w:proofErr w:type="spellStart"/>
-      <w:r>
-        <w:rPr>
-          <w:rFonts w:ascii="Times New Roman" w:eastAsia="Times New Roman" w:hAnsi="Times New Roman"/>
-          <w:szCs w:val="24"/>
-          <w:lang w:val="es-MX" w:eastAsia="es-MX"/>
-        </w:rPr>
-        <w:t>React</w:t>
-      </w:r>
-      <w:proofErr w:type="spellEnd"/>
-      <w:r>
-        <w:rPr>
-          <w:rFonts w:ascii="Times New Roman" w:eastAsia="Times New Roman" w:hAnsi="Times New Roman"/>
-          <w:szCs w:val="24"/>
-          <w:lang w:val="es-MX" w:eastAsia="es-MX"/>
-        </w:rPr>
-        <w:t>, además de buenas prácticas de diseño y arquitectura de componentes.</w:t>
+        <w:t>El proyecto servirá como base educativa para aprender desarrollo frontend con HTML, CSS, Bootstrap y React, además de buenas prácticas de diseño y arquitectura de componentes.</w:t>
       </w:r>
     </w:p>
     <w:p>
@@ -1409,25 +1379,7 @@
           <w:szCs w:val="24"/>
           <w:lang w:val="es-MX" w:eastAsia="es-MX"/>
         </w:rPr>
-        <w:t xml:space="preserve">El usuario podrá navegar por categorías y ver detalles de películas. No incluye </w:t>
-      </w:r>
-      <w:proofErr w:type="spellStart"/>
-      <w:r>
-        <w:rPr>
-          <w:rFonts w:ascii="Times New Roman" w:eastAsia="Times New Roman" w:hAnsi="Times New Roman"/>
-          <w:szCs w:val="24"/>
-          <w:lang w:val="es-MX" w:eastAsia="es-MX"/>
-        </w:rPr>
-        <w:t>streaming</w:t>
-      </w:r>
-      <w:proofErr w:type="spellEnd"/>
-      <w:r>
-        <w:rPr>
-          <w:rFonts w:ascii="Times New Roman" w:eastAsia="Times New Roman" w:hAnsi="Times New Roman"/>
-          <w:szCs w:val="24"/>
-          <w:lang w:val="es-MX" w:eastAsia="es-MX"/>
-        </w:rPr>
-        <w:t xml:space="preserve"> real.</w:t>
+        <w:t>El usuario podrá navegar por categorías y ver detalles de películas. No incluye streaming real.</w:t>
       </w:r>
     </w:p>
     <w:p>
@@ -1470,25 +1422,7 @@
           <w:szCs w:val="24"/>
           <w:lang w:val="es-MX" w:eastAsia="es-MX"/>
         </w:rPr>
-        <w:t xml:space="preserve">La aplicación contará con una página principal con banners, carruseles de contenido, tarjetas de películas, y navegación responsive. Se utilizarán componentes de </w:t>
-      </w:r>
-      <w:proofErr w:type="spellStart"/>
-      <w:r>
-        <w:rPr>
-          <w:rFonts w:ascii="Times New Roman" w:eastAsia="Times New Roman" w:hAnsi="Times New Roman"/>
-          <w:szCs w:val="24"/>
-          <w:lang w:val="es-MX" w:eastAsia="es-MX"/>
-        </w:rPr>
-        <w:t>React</w:t>
-      </w:r>
-      <w:proofErr w:type="spellEnd"/>
-      <w:r>
-        <w:rPr>
-          <w:rFonts w:ascii="Times New Roman" w:eastAsia="Times New Roman" w:hAnsi="Times New Roman"/>
-          <w:szCs w:val="24"/>
-          <w:lang w:val="es-MX" w:eastAsia="es-MX"/>
-        </w:rPr>
-        <w:t xml:space="preserve"> y estilos con Bootstrap.</w:t>
+        <w:t>La aplicación contará con una página principal con banners, carruseles de contenido, tarjetas de películas, y navegación responsive. Se utilizarán componentes de React y estilos con Bootstrap.</w:t>
       </w:r>
     </w:p>
     <w:p>
@@ -1599,43 +1533,7 @@
           <w:szCs w:val="24"/>
           <w:lang w:val="es-MX" w:eastAsia="es-MX"/>
         </w:rPr>
-        <w:t xml:space="preserve">Simulación de </w:t>
-      </w:r>
-      <w:proofErr w:type="spellStart"/>
-      <w:r>
-        <w:rPr>
-          <w:rFonts w:ascii="Times New Roman" w:eastAsia="Times New Roman" w:hAnsi="Times New Roman"/>
-          <w:szCs w:val="24"/>
-          <w:lang w:val="es-MX" w:eastAsia="es-MX"/>
-        </w:rPr>
-        <w:t>login</w:t>
-      </w:r>
-      <w:proofErr w:type="spellEnd"/>
-      <w:r>
-        <w:rPr>
-          <w:rFonts w:ascii="Times New Roman" w:eastAsia="Times New Roman" w:hAnsi="Times New Roman"/>
-          <w:szCs w:val="24"/>
-          <w:lang w:val="es-MX" w:eastAsia="es-MX"/>
-        </w:rPr>
-        <w:t xml:space="preserve"> (sin </w:t>
-      </w:r>
-      <w:proofErr w:type="spellStart"/>
-      <w:r>
-        <w:rPr>
-          <w:rFonts w:ascii="Times New Roman" w:eastAsia="Times New Roman" w:hAnsi="Times New Roman"/>
-          <w:szCs w:val="24"/>
-          <w:lang w:val="es-MX" w:eastAsia="es-MX"/>
-        </w:rPr>
-        <w:t>backend</w:t>
-      </w:r>
-      <w:proofErr w:type="spellEnd"/>
-      <w:r>
-        <w:rPr>
-          <w:rFonts w:ascii="Times New Roman" w:eastAsia="Times New Roman" w:hAnsi="Times New Roman"/>
-          <w:szCs w:val="24"/>
-          <w:lang w:val="es-MX" w:eastAsia="es-MX"/>
-        </w:rPr>
-        <w:t>).</w:t>
+        <w:t>Simulación de login (sin backend).</w:t>
       </w:r>
     </w:p>
     <w:p>
@@ -1749,25 +1647,7 @@
           <w:szCs w:val="24"/>
           <w:lang w:val="es-MX" w:eastAsia="es-MX"/>
         </w:rPr>
-        <w:t xml:space="preserve">Componentes reutilizables en </w:t>
-      </w:r>
-      <w:proofErr w:type="spellStart"/>
-      <w:r>
-        <w:rPr>
-          <w:rFonts w:ascii="Times New Roman" w:eastAsia="Times New Roman" w:hAnsi="Times New Roman"/>
-          <w:szCs w:val="24"/>
-          <w:lang w:val="es-MX" w:eastAsia="es-MX"/>
-        </w:rPr>
-        <w:t>React</w:t>
-      </w:r>
-      <w:proofErr w:type="spellEnd"/>
-      <w:r>
-        <w:rPr>
-          <w:rFonts w:ascii="Times New Roman" w:eastAsia="Times New Roman" w:hAnsi="Times New Roman"/>
-          <w:szCs w:val="24"/>
-          <w:lang w:val="es-MX" w:eastAsia="es-MX"/>
-        </w:rPr>
-        <w:t>.</w:t>
+        <w:t>Componentes reutilizables en React.</w:t>
       </w:r>
     </w:p>
     <w:p>
@@ -1858,25 +1738,7 @@
           <w:szCs w:val="24"/>
           <w:lang w:val="es-MX" w:eastAsia="es-MX"/>
         </w:rPr>
-        <w:t xml:space="preserve">Compatible con dispositivos móviles, </w:t>
-      </w:r>
-      <w:proofErr w:type="spellStart"/>
-      <w:r>
-        <w:rPr>
-          <w:rFonts w:ascii="Times New Roman" w:eastAsia="Times New Roman" w:hAnsi="Times New Roman"/>
-          <w:szCs w:val="24"/>
-          <w:lang w:val="es-MX" w:eastAsia="es-MX"/>
-        </w:rPr>
-        <w:t>tablets</w:t>
-      </w:r>
-      <w:proofErr w:type="spellEnd"/>
-      <w:r>
-        <w:rPr>
-          <w:rFonts w:ascii="Times New Roman" w:eastAsia="Times New Roman" w:hAnsi="Times New Roman"/>
-          <w:szCs w:val="24"/>
-          <w:lang w:val="es-MX" w:eastAsia="es-MX"/>
-        </w:rPr>
-        <w:t xml:space="preserve"> y escritorio.</w:t>
+        <w:t>Compatible con dispositivos móviles, tablets y escritorio.</w:t>
       </w:r>
     </w:p>
     <w:p>
@@ -1923,6 +1785,7 @@
           <w:szCs w:val="27"/>
           <w:lang w:val="es-MX" w:eastAsia="es-MX"/>
         </w:rPr>
+        <w:lastRenderedPageBreak/>
         <w:t>3.3 Requisitos de la interfaz de software</w:t>
       </w:r>
     </w:p>
@@ -1945,26 +1808,7 @@
           <w:szCs w:val="24"/>
           <w:lang w:val="es-MX" w:eastAsia="es-MX"/>
         </w:rPr>
-        <w:lastRenderedPageBreak/>
-        <w:t xml:space="preserve">HTML5, CSS3, Bootstrap 5, </w:t>
-      </w:r>
-      <w:proofErr w:type="spellStart"/>
-      <w:r>
-        <w:rPr>
-          <w:rFonts w:ascii="Times New Roman" w:eastAsia="Times New Roman" w:hAnsi="Times New Roman"/>
-          <w:szCs w:val="24"/>
-          <w:lang w:val="es-MX" w:eastAsia="es-MX"/>
-        </w:rPr>
-        <w:t>React</w:t>
-      </w:r>
-      <w:proofErr w:type="spellEnd"/>
-      <w:r>
-        <w:rPr>
-          <w:rFonts w:ascii="Times New Roman" w:eastAsia="Times New Roman" w:hAnsi="Times New Roman"/>
-          <w:szCs w:val="24"/>
-          <w:lang w:val="es-MX" w:eastAsia="es-MX"/>
-        </w:rPr>
-        <w:t xml:space="preserve"> 18.</w:t>
+        <w:t>HTML5, CSS3, Bootstrap 5, React 18.</w:t>
       </w:r>
     </w:p>
     <w:p>
@@ -2033,43 +1877,7 @@
           <w:szCs w:val="24"/>
           <w:lang w:val="es-MX" w:eastAsia="es-MX"/>
         </w:rPr>
-        <w:t xml:space="preserve">Comunicación entre componentes mediante </w:t>
-      </w:r>
-      <w:proofErr w:type="spellStart"/>
-      <w:r>
-        <w:rPr>
-          <w:rFonts w:ascii="Times New Roman" w:eastAsia="Times New Roman" w:hAnsi="Times New Roman"/>
-          <w:szCs w:val="24"/>
-          <w:lang w:val="es-MX" w:eastAsia="es-MX"/>
-        </w:rPr>
-        <w:t>props</w:t>
-      </w:r>
-      <w:proofErr w:type="spellEnd"/>
-      <w:r>
-        <w:rPr>
-          <w:rFonts w:ascii="Times New Roman" w:eastAsia="Times New Roman" w:hAnsi="Times New Roman"/>
-          <w:szCs w:val="24"/>
-          <w:lang w:val="es-MX" w:eastAsia="es-MX"/>
-        </w:rPr>
-        <w:t xml:space="preserve"> y </w:t>
-      </w:r>
-      <w:proofErr w:type="spellStart"/>
-      <w:r>
-        <w:rPr>
-          <w:rFonts w:ascii="Times New Roman" w:eastAsia="Times New Roman" w:hAnsi="Times New Roman"/>
-          <w:szCs w:val="24"/>
-          <w:lang w:val="es-MX" w:eastAsia="es-MX"/>
-        </w:rPr>
-        <w:t>hooks</w:t>
-      </w:r>
-      <w:proofErr w:type="spellEnd"/>
-      <w:r>
-        <w:rPr>
-          <w:rFonts w:ascii="Times New Roman" w:eastAsia="Times New Roman" w:hAnsi="Times New Roman"/>
-          <w:szCs w:val="24"/>
-          <w:lang w:val="es-MX" w:eastAsia="es-MX"/>
-        </w:rPr>
-        <w:t>.</w:t>
+        <w:t>Comunicación entre componentes mediante props y hooks.</w:t>
       </w:r>
     </w:p>
     <w:p>
@@ -2093,7 +1901,6 @@
         </w:rPr>
         <w:t xml:space="preserve">Simulación de peticiones con </w:t>
       </w:r>
-      <w:proofErr w:type="spellStart"/>
       <w:r>
         <w:rPr>
           <w:rFonts w:ascii="Courier New" w:eastAsia="Times New Roman" w:hAnsi="Courier New" w:cs="Courier New"/>
@@ -2103,7 +1910,6 @@
         </w:rPr>
         <w:t>fetch</w:t>
       </w:r>
-      <w:proofErr w:type="spellEnd"/>
       <w:r>
         <w:rPr>
           <w:rFonts w:ascii="Times New Roman" w:eastAsia="Times New Roman" w:hAnsi="Times New Roman"/>
@@ -2198,25 +2004,7 @@
           <w:szCs w:val="24"/>
           <w:lang w:val="es-MX" w:eastAsia="es-MX"/>
         </w:rPr>
-        <w:t xml:space="preserve">No se gestionan datos sensibles. El </w:t>
-      </w:r>
-      <w:proofErr w:type="spellStart"/>
-      <w:r>
-        <w:rPr>
-          <w:rFonts w:ascii="Times New Roman" w:eastAsia="Times New Roman" w:hAnsi="Times New Roman"/>
-          <w:szCs w:val="24"/>
-          <w:lang w:val="es-MX" w:eastAsia="es-MX"/>
-        </w:rPr>
-        <w:t>login</w:t>
-      </w:r>
-      <w:proofErr w:type="spellEnd"/>
-      <w:r>
-        <w:rPr>
-          <w:rFonts w:ascii="Times New Roman" w:eastAsia="Times New Roman" w:hAnsi="Times New Roman"/>
-          <w:szCs w:val="24"/>
-          <w:lang w:val="es-MX" w:eastAsia="es-MX"/>
-        </w:rPr>
-        <w:t xml:space="preserve"> es simulado.</w:t>
+        <w:t>No se gestionan datos sensibles. El login es simulado.</w:t>
       </w:r>
     </w:p>
     <w:p>
@@ -2808,59 +2596,13 @@
                 <w:lang w:val="es-MX" w:eastAsia="es-MX"/>
               </w:rPr>
             </w:pPr>
-            <w:proofErr w:type="spellStart"/>
             <w:r>
               <w:rPr>
                 <w:rFonts w:ascii="Times New Roman" w:eastAsia="Times New Roman" w:hAnsi="Times New Roman"/>
                 <w:szCs w:val="24"/>
                 <w:lang w:val="es-MX" w:eastAsia="es-MX"/>
               </w:rPr>
-              <w:t>The</w:t>
-            </w:r>
-            <w:proofErr w:type="spellEnd"/>
-            <w:r>
-              <w:rPr>
-                <w:rFonts w:ascii="Times New Roman" w:eastAsia="Times New Roman" w:hAnsi="Times New Roman"/>
-                <w:szCs w:val="24"/>
-                <w:lang w:val="es-MX" w:eastAsia="es-MX"/>
-              </w:rPr>
-              <w:t xml:space="preserve"> </w:t>
-            </w:r>
-            <w:proofErr w:type="spellStart"/>
-            <w:r>
-              <w:rPr>
-                <w:rFonts w:ascii="Times New Roman" w:eastAsia="Times New Roman" w:hAnsi="Times New Roman"/>
-                <w:szCs w:val="24"/>
-                <w:lang w:val="es-MX" w:eastAsia="es-MX"/>
-              </w:rPr>
-              <w:t>Movie</w:t>
-            </w:r>
-            <w:proofErr w:type="spellEnd"/>
-            <w:r>
-              <w:rPr>
-                <w:rFonts w:ascii="Times New Roman" w:eastAsia="Times New Roman" w:hAnsi="Times New Roman"/>
-                <w:szCs w:val="24"/>
-                <w:lang w:val="es-MX" w:eastAsia="es-MX"/>
-              </w:rPr>
-              <w:t xml:space="preserve"> </w:t>
-            </w:r>
-            <w:proofErr w:type="spellStart"/>
-            <w:r>
-              <w:rPr>
-                <w:rFonts w:ascii="Times New Roman" w:eastAsia="Times New Roman" w:hAnsi="Times New Roman"/>
-                <w:szCs w:val="24"/>
-                <w:lang w:val="es-MX" w:eastAsia="es-MX"/>
-              </w:rPr>
-              <w:t>Database</w:t>
-            </w:r>
-            <w:proofErr w:type="spellEnd"/>
-            <w:r>
-              <w:rPr>
-                <w:rFonts w:ascii="Times New Roman" w:eastAsia="Times New Roman" w:hAnsi="Times New Roman"/>
-                <w:szCs w:val="24"/>
-                <w:lang w:val="es-MX" w:eastAsia="es-MX"/>
-              </w:rPr>
-              <w:t>, API pública para datos de películas.</w:t>
+              <w:t>The Movie Database, API pública para datos de películas.</w:t>
             </w:r>
           </w:p>
         </w:tc>
@@ -2910,25 +2652,7 @@
                 <w:szCs w:val="24"/>
                 <w:lang w:val="es-MX" w:eastAsia="es-MX"/>
               </w:rPr>
-              <w:t xml:space="preserve">Sintaxis de JavaScript usada en </w:t>
-            </w:r>
-            <w:proofErr w:type="spellStart"/>
-            <w:r>
-              <w:rPr>
-                <w:rFonts w:ascii="Times New Roman" w:eastAsia="Times New Roman" w:hAnsi="Times New Roman"/>
-                <w:szCs w:val="24"/>
-                <w:lang w:val="es-MX" w:eastAsia="es-MX"/>
-              </w:rPr>
-              <w:t>React</w:t>
-            </w:r>
-            <w:proofErr w:type="spellEnd"/>
-            <w:r>
-              <w:rPr>
-                <w:rFonts w:ascii="Times New Roman" w:eastAsia="Times New Roman" w:hAnsi="Times New Roman"/>
-                <w:szCs w:val="24"/>
-                <w:lang w:val="es-MX" w:eastAsia="es-MX"/>
-              </w:rPr>
-              <w:t xml:space="preserve"> para definir componentes visuales.</w:t>
+              <w:t>Sintaxis de JavaScript usada en React para definir componentes visuales.</w:t>
             </w:r>
           </w:p>
         </w:tc>
@@ -2978,25 +2702,7 @@
                 <w:szCs w:val="24"/>
                 <w:lang w:val="es-MX" w:eastAsia="es-MX"/>
               </w:rPr>
-              <w:t xml:space="preserve">Single Page </w:t>
-            </w:r>
-            <w:proofErr w:type="spellStart"/>
-            <w:r>
-              <w:rPr>
-                <w:rFonts w:ascii="Times New Roman" w:eastAsia="Times New Roman" w:hAnsi="Times New Roman"/>
-                <w:szCs w:val="24"/>
-                <w:lang w:val="es-MX" w:eastAsia="es-MX"/>
-              </w:rPr>
-              <w:t>Application</w:t>
-            </w:r>
-            <w:proofErr w:type="spellEnd"/>
-            <w:r>
-              <w:rPr>
-                <w:rFonts w:ascii="Times New Roman" w:eastAsia="Times New Roman" w:hAnsi="Times New Roman"/>
-                <w:szCs w:val="24"/>
-                <w:lang w:val="es-MX" w:eastAsia="es-MX"/>
-              </w:rPr>
-              <w:t>, arquitectura de aplicación de una sola página.</w:t>
+              <w:t>Single Page Application, arquitectura de aplicación de una sola página.</w:t>
             </w:r>
           </w:p>
         </w:tc>
@@ -3066,7 +2772,6 @@
                 <w:lang w:val="es-MX" w:eastAsia="es-MX"/>
               </w:rPr>
             </w:pPr>
-            <w:proofErr w:type="spellStart"/>
             <w:r>
               <w:rPr>
                 <w:rFonts w:ascii="Times New Roman" w:eastAsia="Times New Roman" w:hAnsi="Times New Roman"/>
@@ -3075,7 +2780,6 @@
               </w:rPr>
               <w:t>React</w:t>
             </w:r>
-            <w:proofErr w:type="spellEnd"/>
           </w:p>
         </w:tc>
         <w:tc>

</xml_diff>